<commit_message>
new use case glassory updated
</commit_message>
<xml_diff>
--- a/Use Case/priority table.docx
+++ b/Use Case/priority table.docx
@@ -368,9 +368,8 @@
             <w:r>
               <w:rPr>
                 <w:rFonts w:cs="Times New Roman"/>
-                <w:rtl/>
-              </w:rPr>
-              <w:t>۴</w:t>
+              </w:rPr>
+              <w:t>4</w:t>
             </w:r>
             <w:r>
               <w:rPr>
@@ -554,9 +553,8 @@
             <w:r>
               <w:rPr>
                 <w:rFonts w:cs="Times New Roman"/>
-                <w:rtl/>
-              </w:rPr>
-              <w:t>۲</w:t>
+              </w:rPr>
+              <w:t>2</w:t>
             </w:r>
           </w:p>
         </w:tc>
@@ -730,9 +728,8 @@
             <w:r>
               <w:rPr>
                 <w:rFonts w:cs="Times New Roman"/>
-                <w:rtl/>
-              </w:rPr>
-              <w:t>۲</w:t>
+              </w:rPr>
+              <w:t>2</w:t>
             </w:r>
           </w:p>
         </w:tc>
@@ -909,9 +906,8 @@
             <w:r>
               <w:rPr>
                 <w:rFonts w:cs="Times New Roman"/>
-                <w:rtl/>
-              </w:rPr>
-              <w:t>۲</w:t>
+              </w:rPr>
+              <w:t>2</w:t>
             </w:r>
           </w:p>
         </w:tc>
@@ -1088,9 +1084,8 @@
             <w:r>
               <w:rPr>
                 <w:rFonts w:cs="Times New Roman"/>
-                <w:rtl/>
-              </w:rPr>
-              <w:t>۳</w:t>
+              </w:rPr>
+              <w:t>3</w:t>
             </w:r>
           </w:p>
         </w:tc>
@@ -1264,9 +1259,8 @@
             <w:r>
               <w:rPr>
                 <w:rFonts w:cs="Times New Roman"/>
-                <w:rtl/>
-              </w:rPr>
-              <w:t>۲</w:t>
+              </w:rPr>
+              <w:t>2</w:t>
             </w:r>
           </w:p>
         </w:tc>
@@ -1443,9 +1437,8 @@
             <w:r>
               <w:rPr>
                 <w:rFonts w:cs="Times New Roman"/>
-                <w:rtl/>
-              </w:rPr>
-              <w:t>۳</w:t>
+              </w:rPr>
+              <w:t>3</w:t>
             </w:r>
           </w:p>
         </w:tc>
@@ -1619,9 +1612,8 @@
             <w:r>
               <w:rPr>
                 <w:rFonts w:cs="Times New Roman"/>
-                <w:rtl/>
-              </w:rPr>
-              <w:t>۳</w:t>
+              </w:rPr>
+              <w:t>3</w:t>
             </w:r>
           </w:p>
         </w:tc>
@@ -1798,9 +1790,8 @@
             <w:r>
               <w:rPr>
                 <w:rFonts w:cs="Times New Roman"/>
-                <w:rtl/>
-              </w:rPr>
-              <w:t>۳</w:t>
+              </w:rPr>
+              <w:t>3</w:t>
             </w:r>
           </w:p>
         </w:tc>
@@ -1846,6 +1837,199 @@
               </w:rPr>
               <w:t>زیاد</w:t>
             </w:r>
+          </w:p>
+        </w:tc>
+      </w:tr>
+      <w:tr>
+        <w:trPr>
+          <w:trHeight w:val="448"/>
+        </w:trPr>
+        <w:tc>
+          <w:tcPr>
+            <w:tcW w:w="1384" w:type="dxa"/>
+            <w:shd w:val="clear" w:color="auto" w:fill="auto"/>
+            <w:tcMar>
+              <w:left w:w="108" w:type="dxa"/>
+            </w:tcMar>
+            <w:vAlign w:val="center"/>
+          </w:tcPr>
+          <w:p>
+            <w:pPr>
+              <w:spacing w:after="0" w:line="240" w:lineRule="auto"/>
+              <w:jc w:val="center"/>
+              <w:rPr>
+                <w:rFonts w:hint="cs"/>
+                <w:rtl/>
+                <w:lang w:bidi="fa-IR"/>
+              </w:rPr>
+            </w:pPr>
+            <w:r>
+              <w:rPr>
+                <w:rFonts w:hint="cs"/>
+                <w:rtl/>
+                <w:lang w:bidi="fa-IR"/>
+              </w:rPr>
+              <w:t>خروج</w:t>
+            </w:r>
+          </w:p>
+        </w:tc>
+        <w:tc>
+          <w:tcPr>
+            <w:tcW w:w="1335" w:type="dxa"/>
+            <w:shd w:val="clear" w:color="auto" w:fill="auto"/>
+            <w:tcMar>
+              <w:left w:w="108" w:type="dxa"/>
+            </w:tcMar>
+            <w:vAlign w:val="center"/>
+          </w:tcPr>
+          <w:p>
+            <w:pPr>
+              <w:spacing w:after="0" w:line="240" w:lineRule="auto"/>
+              <w:jc w:val="center"/>
+              <w:rPr>
+                <w:lang w:bidi="fa-IR"/>
+              </w:rPr>
+            </w:pPr>
+            <w:r>
+              <w:rPr>
+                <w:lang w:bidi="fa-IR"/>
+              </w:rPr>
+              <w:t>2</w:t>
+            </w:r>
+          </w:p>
+        </w:tc>
+        <w:tc>
+          <w:tcPr>
+            <w:tcW w:w="1335" w:type="dxa"/>
+            <w:shd w:val="clear" w:color="auto" w:fill="auto"/>
+            <w:tcMar>
+              <w:left w:w="108" w:type="dxa"/>
+            </w:tcMar>
+            <w:vAlign w:val="center"/>
+          </w:tcPr>
+          <w:p>
+            <w:pPr>
+              <w:spacing w:after="0" w:line="240" w:lineRule="auto"/>
+              <w:jc w:val="center"/>
+              <w:rPr>
+                <w:lang w:bidi="fa-IR"/>
+              </w:rPr>
+            </w:pPr>
+            <w:r>
+              <w:rPr>
+                <w:lang w:bidi="fa-IR"/>
+              </w:rPr>
+              <w:t>2</w:t>
+            </w:r>
+          </w:p>
+        </w:tc>
+        <w:tc>
+          <w:tcPr>
+            <w:tcW w:w="1335" w:type="dxa"/>
+            <w:tcBorders>
+              <w:right w:val="nil"/>
+            </w:tcBorders>
+            <w:shd w:val="clear" w:color="auto" w:fill="auto"/>
+            <w:tcMar>
+              <w:left w:w="108" w:type="dxa"/>
+            </w:tcMar>
+            <w:vAlign w:val="center"/>
+          </w:tcPr>
+          <w:p>
+            <w:pPr>
+              <w:spacing w:after="0" w:line="240" w:lineRule="auto"/>
+              <w:jc w:val="center"/>
+              <w:rPr>
+                <w:lang w:bidi="fa-IR"/>
+              </w:rPr>
+            </w:pPr>
+            <w:r>
+              <w:rPr>
+                <w:lang w:bidi="fa-IR"/>
+              </w:rPr>
+              <w:t>3</w:t>
+            </w:r>
+          </w:p>
+        </w:tc>
+        <w:tc>
+          <w:tcPr>
+            <w:tcW w:w="1334" w:type="dxa"/>
+            <w:shd w:val="clear" w:color="auto" w:fill="auto"/>
+            <w:tcMar>
+              <w:left w:w="108" w:type="dxa"/>
+            </w:tcMar>
+            <w:vAlign w:val="center"/>
+          </w:tcPr>
+          <w:p>
+            <w:pPr>
+              <w:spacing w:after="0" w:line="240" w:lineRule="auto"/>
+              <w:jc w:val="center"/>
+              <w:rPr>
+                <w:rFonts w:cs="Times New Roman"/>
+                <w:rtl/>
+              </w:rPr>
+            </w:pPr>
+            <w:r>
+              <w:rPr>
+                <w:rFonts w:cs="Times New Roman"/>
+              </w:rPr>
+              <w:t>3</w:t>
+            </w:r>
+          </w:p>
+        </w:tc>
+        <w:tc>
+          <w:tcPr>
+            <w:tcW w:w="1360" w:type="dxa"/>
+            <w:shd w:val="clear" w:color="auto" w:fill="auto"/>
+            <w:tcMar>
+              <w:left w:w="108" w:type="dxa"/>
+            </w:tcMar>
+            <w:vAlign w:val="center"/>
+          </w:tcPr>
+          <w:p>
+            <w:pPr>
+              <w:spacing w:after="0" w:line="240" w:lineRule="auto"/>
+              <w:jc w:val="center"/>
+              <w:rPr>
+                <w:lang w:bidi="fa-IR"/>
+              </w:rPr>
+            </w:pPr>
+            <w:r>
+              <w:rPr>
+                <w:lang w:bidi="fa-IR"/>
+              </w:rPr>
+              <w:t>10</w:t>
+            </w:r>
+          </w:p>
+        </w:tc>
+        <w:tc>
+          <w:tcPr>
+            <w:tcW w:w="1266" w:type="dxa"/>
+            <w:shd w:val="clear" w:color="auto" w:fill="auto"/>
+            <w:tcMar>
+              <w:left w:w="108" w:type="dxa"/>
+            </w:tcMar>
+          </w:tcPr>
+          <w:p>
+            <w:pPr>
+              <w:spacing w:after="0" w:line="240" w:lineRule="auto"/>
+              <w:jc w:val="center"/>
+              <w:rPr>
+                <w:rFonts w:hint="cs"/>
+                <w:rtl/>
+                <w:lang w:bidi="fa-IR"/>
+              </w:rPr>
+            </w:pPr>
+            <w:r>
+              <w:rPr>
+                <w:rFonts w:hint="cs"/>
+                <w:rtl/>
+                <w:lang w:bidi="fa-IR"/>
+              </w:rPr>
+              <w:t>زیاد</w:t>
+            </w:r>
+            <w:bookmarkStart w:id="0" w:name="_GoBack"/>
+            <w:bookmarkEnd w:id="0"/>
           </w:p>
         </w:tc>
       </w:tr>
@@ -1875,6 +2059,7 @@
                 <w:rtl/>
                 <w:lang w:bidi="fa-IR"/>
               </w:rPr>
+              <w:lastRenderedPageBreak/>
               <w:t>مشاهده آمار غذایی</w:t>
             </w:r>
           </w:p>
@@ -1974,9 +2159,8 @@
             <w:r>
               <w:rPr>
                 <w:rFonts w:cs="Times New Roman"/>
-                <w:rtl/>
-              </w:rPr>
-              <w:t>۲</w:t>
+              </w:rPr>
+              <w:t>2</w:t>
             </w:r>
           </w:p>
         </w:tc>
@@ -2054,7 +2238,6 @@
                 <w:rtl/>
                 <w:lang w:bidi="fa-IR"/>
               </w:rPr>
-              <w:lastRenderedPageBreak/>
               <w:t>جستجو در آمار غذایی</w:t>
             </w:r>
           </w:p>
@@ -2154,9 +2337,8 @@
             <w:r>
               <w:rPr>
                 <w:rFonts w:cs="Times New Roman"/>
-                <w:rtl/>
-              </w:rPr>
-              <w:t>۳</w:t>
+              </w:rPr>
+              <w:t>3</w:t>
             </w:r>
           </w:p>
         </w:tc>
@@ -2333,9 +2515,8 @@
             <w:r>
               <w:rPr>
                 <w:rFonts w:cs="Times New Roman"/>
-                <w:rtl/>
-              </w:rPr>
-              <w:t>۱</w:t>
+              </w:rPr>
+              <w:t>1</w:t>
             </w:r>
           </w:p>
         </w:tc>
@@ -2509,9 +2690,8 @@
             <w:r>
               <w:rPr>
                 <w:rFonts w:cs="Times New Roman"/>
-                <w:rtl/>
-              </w:rPr>
-              <w:t>۱</w:t>
+              </w:rPr>
+              <w:t>1</w:t>
             </w:r>
           </w:p>
         </w:tc>
@@ -2685,9 +2865,8 @@
             <w:r>
               <w:rPr>
                 <w:rFonts w:cs="Times New Roman"/>
-                <w:rtl/>
-              </w:rPr>
-              <w:t>۲</w:t>
+              </w:rPr>
+              <w:t>2</w:t>
             </w:r>
           </w:p>
         </w:tc>
@@ -2913,21 +3092,18 @@
               <w:spacing w:after="0" w:line="240" w:lineRule="auto"/>
               <w:jc w:val="center"/>
               <w:rPr>
+                <w:rtl/>
+                <w:lang w:bidi="fa-IR"/>
+              </w:rPr>
+            </w:pPr>
+            <w:r>
+              <w:rPr>
                 <w:rFonts w:hint="cs"/>
                 <w:rtl/>
                 <w:lang w:bidi="fa-IR"/>
               </w:rPr>
-            </w:pPr>
-            <w:r>
-              <w:rPr>
-                <w:rFonts w:hint="cs"/>
-                <w:rtl/>
-                <w:lang w:bidi="fa-IR"/>
-              </w:rPr>
               <w:t>متوسط</w:t>
             </w:r>
-            <w:bookmarkStart w:id="0" w:name="_GoBack"/>
-            <w:bookmarkEnd w:id="0"/>
           </w:p>
         </w:tc>
       </w:tr>

</xml_diff>

<commit_message>
updates use case glassory
</commit_message>
<xml_diff>
--- a/Use Case/priority table.docx
+++ b/Use Case/priority table.docx
@@ -1,6 +1,6 @@
 
 <file path=word/document.xml><?xml version="1.0" encoding="utf-8"?>
-<w:document xmlns:wpc="http://schemas.microsoft.com/office/word/2010/wordprocessingCanvas" xmlns:cx="http://schemas.microsoft.com/office/drawing/2014/chartex" xmlns:cx1="http://schemas.microsoft.com/office/drawing/2015/9/8/chartex" xmlns:cx2="http://schemas.microsoft.com/office/drawing/2015/10/21/chartex" xmlns:cx3="http://schemas.microsoft.com/office/drawing/2016/5/9/chartex" xmlns:cx4="http://schemas.microsoft.com/office/drawing/2016/5/10/chartex" xmlns:cx5="http://schemas.microsoft.com/office/drawing/2016/5/11/chartex" xmlns:mc="http://schemas.openxmlformats.org/markup-compatibility/2006" xmlns:o="urn:schemas-microsoft-com:office:office" xmlns:r="http://schemas.openxmlformats.org/officeDocument/2006/relationships" xmlns:m="http://schemas.openxmlformats.org/officeDocument/2006/math" xmlns:v="urn:schemas-microsoft-com:vml" xmlns:wp14="http://schemas.microsoft.com/office/word/2010/wordprocessingDrawing" xmlns:wp="http://schemas.openxmlformats.org/drawingml/2006/wordprocessingDrawing" xmlns:w10="urn:schemas-microsoft-com:office:word" xmlns:w="http://schemas.openxmlformats.org/wordprocessingml/2006/main" xmlns:w14="http://schemas.microsoft.com/office/word/2010/wordml" xmlns:w15="http://schemas.microsoft.com/office/word/2012/wordml" xmlns:w16se="http://schemas.microsoft.com/office/word/2015/wordml/symex" xmlns:wpg="http://schemas.microsoft.com/office/word/2010/wordprocessingGroup" xmlns:wpi="http://schemas.microsoft.com/office/word/2010/wordprocessingInk" xmlns:wne="http://schemas.microsoft.com/office/word/2006/wordml" xmlns:wps="http://schemas.microsoft.com/office/word/2010/wordprocessingShape" mc:Ignorable="w14 w15 w16se wp14">
+<w:document xmlns:wpc="http://schemas.microsoft.com/office/word/2010/wordprocessingCanvas" xmlns:cx="http://schemas.microsoft.com/office/drawing/2014/chartex" xmlns:cx1="http://schemas.microsoft.com/office/drawing/2015/9/8/chartex" xmlns:mc="http://schemas.openxmlformats.org/markup-compatibility/2006" xmlns:o="urn:schemas-microsoft-com:office:office" xmlns:r="http://schemas.openxmlformats.org/officeDocument/2006/relationships" xmlns:m="http://schemas.openxmlformats.org/officeDocument/2006/math" xmlns:v="urn:schemas-microsoft-com:vml" xmlns:wp14="http://schemas.microsoft.com/office/word/2010/wordprocessingDrawing" xmlns:wp="http://schemas.openxmlformats.org/drawingml/2006/wordprocessingDrawing" xmlns:w10="urn:schemas-microsoft-com:office:word" xmlns:w="http://schemas.openxmlformats.org/wordprocessingml/2006/main" xmlns:w14="http://schemas.microsoft.com/office/word/2010/wordml" xmlns:w15="http://schemas.microsoft.com/office/word/2012/wordml" xmlns:w16se="http://schemas.microsoft.com/office/word/2015/wordml/symex" xmlns:wpg="http://schemas.microsoft.com/office/word/2010/wordprocessingGroup" xmlns:wpi="http://schemas.microsoft.com/office/word/2010/wordprocessingInk" xmlns:wne="http://schemas.microsoft.com/office/word/2006/wordml" xmlns:wps="http://schemas.microsoft.com/office/word/2010/wordprocessingShape" mc:Ignorable="w14 w15 w16se wp14">
   <w:body>
     <w:p>
       <w:pPr>
@@ -137,6 +137,7 @@
         </w:rPr>
         <w:t xml:space="preserve">تا </w:t>
       </w:r>
+      <w:proofErr w:type="gramStart"/>
       <w:r>
         <w:rPr>
           <w:lang w:bidi="fa-IR"/>
@@ -148,7 +149,15 @@
           <w:rtl/>
           <w:lang w:bidi="fa-IR"/>
         </w:rPr>
-        <w:t xml:space="preserve"> : کم</w:t>
+        <w:t xml:space="preserve"> :</w:t>
+      </w:r>
+      <w:proofErr w:type="gramEnd"/>
+      <w:r>
+        <w:rPr>
+          <w:rtl/>
+          <w:lang w:bidi="fa-IR"/>
+        </w:rPr>
+        <w:t xml:space="preserve"> کم</w:t>
       </w:r>
     </w:p>
     <w:p>
@@ -165,6 +174,7 @@
         </w:rPr>
         <w:t xml:space="preserve"> تا </w:t>
       </w:r>
+      <w:proofErr w:type="gramStart"/>
       <w:r>
         <w:rPr>
           <w:lang w:bidi="fa-IR"/>
@@ -176,7 +186,15 @@
           <w:rtl/>
           <w:lang w:bidi="fa-IR"/>
         </w:rPr>
-        <w:t xml:space="preserve"> : متوسط</w:t>
+        <w:t xml:space="preserve"> :</w:t>
+      </w:r>
+      <w:proofErr w:type="gramEnd"/>
+      <w:r>
+        <w:rPr>
+          <w:rtl/>
+          <w:lang w:bidi="fa-IR"/>
+        </w:rPr>
+        <w:t xml:space="preserve"> متوسط</w:t>
       </w:r>
     </w:p>
     <w:p>
@@ -193,6 +211,7 @@
         </w:rPr>
         <w:t xml:space="preserve"> تا </w:t>
       </w:r>
+      <w:proofErr w:type="gramStart"/>
       <w:r>
         <w:rPr>
           <w:lang w:bidi="fa-IR"/>
@@ -204,7 +223,15 @@
           <w:rtl/>
           <w:lang w:bidi="fa-IR"/>
         </w:rPr>
-        <w:t xml:space="preserve"> : زیاد</w:t>
+        <w:t xml:space="preserve"> :</w:t>
+      </w:r>
+      <w:proofErr w:type="gramEnd"/>
+      <w:r>
+        <w:rPr>
+          <w:rtl/>
+          <w:lang w:bidi="fa-IR"/>
+        </w:rPr>
+        <w:t xml:space="preserve"> زیاد</w:t>
       </w:r>
     </w:p>
     <w:tbl>
@@ -229,7 +256,7 @@
         </w:trPr>
         <w:tc>
           <w:tcPr>
-            <w:tcW w:w="1384" w:type="dxa"/>
+            <w:tcW w:w="1385" w:type="dxa"/>
             <w:shd w:val="clear" w:color="auto" w:fill="auto"/>
             <w:tcMar>
               <w:left w:w="108" w:type="dxa"/>
@@ -434,27 +461,29 @@
         </w:trPr>
         <w:tc>
           <w:tcPr>
-            <w:tcW w:w="1384" w:type="dxa"/>
-            <w:shd w:val="clear" w:color="auto" w:fill="auto"/>
-            <w:tcMar>
-              <w:left w:w="108" w:type="dxa"/>
-            </w:tcMar>
-            <w:vAlign w:val="center"/>
-          </w:tcPr>
-          <w:p>
-            <w:pPr>
-              <w:spacing w:after="0" w:line="240" w:lineRule="auto"/>
-              <w:jc w:val="center"/>
-              <w:rPr>
-                <w:lang w:bidi="fa-IR"/>
-              </w:rPr>
-            </w:pPr>
-            <w:r>
-              <w:rPr>
-                <w:rtl/>
-                <w:lang w:bidi="fa-IR"/>
-              </w:rPr>
-              <w:t>لغو غذا</w:t>
+            <w:tcW w:w="1385" w:type="dxa"/>
+            <w:shd w:val="clear" w:color="auto" w:fill="auto"/>
+            <w:tcMar>
+              <w:left w:w="108" w:type="dxa"/>
+            </w:tcMar>
+            <w:vAlign w:val="center"/>
+          </w:tcPr>
+          <w:p>
+            <w:pPr>
+              <w:spacing w:after="0" w:line="240" w:lineRule="auto"/>
+              <w:jc w:val="center"/>
+              <w:rPr>
+                <w:lang w:bidi="fa-IR"/>
+              </w:rPr>
+            </w:pPr>
+            <w:r>
+              <w:rPr>
+                <w:rFonts w:ascii="Calibri" w:hAnsi="Calibri" w:cs="Calibri"/>
+                <w:color w:val="000000"/>
+                <w:sz w:val="24"/>
+                <w:szCs w:val="24"/>
+              </w:rPr>
+              <w:t>cancel food</w:t>
             </w:r>
           </w:p>
         </w:tc>
@@ -612,24 +641,26 @@
         </w:trPr>
         <w:tc>
           <w:tcPr>
-            <w:tcW w:w="1384" w:type="dxa"/>
-            <w:shd w:val="clear" w:color="auto" w:fill="auto"/>
-            <w:tcMar>
-              <w:left w:w="108" w:type="dxa"/>
-            </w:tcMar>
-            <w:vAlign w:val="center"/>
-          </w:tcPr>
-          <w:p>
-            <w:pPr>
-              <w:spacing w:after="0" w:line="240" w:lineRule="auto"/>
-              <w:jc w:val="center"/>
-            </w:pPr>
-            <w:r>
-              <w:rPr>
-                <w:rtl/>
-                <w:lang w:bidi="fa-IR"/>
-              </w:rPr>
-              <w:t>رزرو غذا</w:t>
+            <w:tcW w:w="1385" w:type="dxa"/>
+            <w:shd w:val="clear" w:color="auto" w:fill="auto"/>
+            <w:tcMar>
+              <w:left w:w="108" w:type="dxa"/>
+            </w:tcMar>
+            <w:vAlign w:val="center"/>
+          </w:tcPr>
+          <w:p>
+            <w:pPr>
+              <w:spacing w:after="0" w:line="240" w:lineRule="auto"/>
+              <w:jc w:val="center"/>
+            </w:pPr>
+            <w:r>
+              <w:rPr>
+                <w:rFonts w:ascii="Calibri" w:hAnsi="Calibri" w:cs="Calibri"/>
+                <w:color w:val="000000"/>
+                <w:sz w:val="24"/>
+                <w:szCs w:val="24"/>
+              </w:rPr>
+              <w:t>reserve food</w:t>
             </w:r>
           </w:p>
         </w:tc>
@@ -787,27 +818,29 @@
         </w:trPr>
         <w:tc>
           <w:tcPr>
-            <w:tcW w:w="1384" w:type="dxa"/>
-            <w:shd w:val="clear" w:color="auto" w:fill="auto"/>
-            <w:tcMar>
-              <w:left w:w="108" w:type="dxa"/>
-            </w:tcMar>
-            <w:vAlign w:val="center"/>
-          </w:tcPr>
-          <w:p>
-            <w:pPr>
-              <w:spacing w:after="0" w:line="240" w:lineRule="auto"/>
-              <w:jc w:val="center"/>
-              <w:rPr>
-                <w:lang w:bidi="fa-IR"/>
-              </w:rPr>
-            </w:pPr>
-            <w:r>
-              <w:rPr>
-                <w:rtl/>
-                <w:lang w:bidi="fa-IR"/>
-              </w:rPr>
-              <w:t>افزایش اعتبار</w:t>
+            <w:tcW w:w="1385" w:type="dxa"/>
+            <w:shd w:val="clear" w:color="auto" w:fill="auto"/>
+            <w:tcMar>
+              <w:left w:w="108" w:type="dxa"/>
+            </w:tcMar>
+            <w:vAlign w:val="center"/>
+          </w:tcPr>
+          <w:p>
+            <w:pPr>
+              <w:spacing w:after="0" w:line="240" w:lineRule="auto"/>
+              <w:jc w:val="center"/>
+              <w:rPr>
+                <w:lang w:bidi="fa-IR"/>
+              </w:rPr>
+            </w:pPr>
+            <w:r>
+              <w:rPr>
+                <w:rFonts w:ascii="Calibri" w:hAnsi="Calibri" w:cs="Calibri"/>
+                <w:color w:val="000000"/>
+                <w:sz w:val="24"/>
+                <w:szCs w:val="24"/>
+              </w:rPr>
+              <w:t>increase credit</w:t>
             </w:r>
           </w:p>
         </w:tc>
@@ -965,27 +998,29 @@
         </w:trPr>
         <w:tc>
           <w:tcPr>
-            <w:tcW w:w="1384" w:type="dxa"/>
-            <w:shd w:val="clear" w:color="auto" w:fill="auto"/>
-            <w:tcMar>
-              <w:left w:w="108" w:type="dxa"/>
-            </w:tcMar>
-            <w:vAlign w:val="center"/>
-          </w:tcPr>
-          <w:p>
-            <w:pPr>
-              <w:spacing w:after="0" w:line="240" w:lineRule="auto"/>
-              <w:jc w:val="center"/>
-              <w:rPr>
-                <w:lang w:bidi="fa-IR"/>
-              </w:rPr>
-            </w:pPr>
-            <w:r>
-              <w:rPr>
-                <w:rtl/>
-                <w:lang w:bidi="fa-IR"/>
-              </w:rPr>
-              <w:t>اتصال به درگاه بانکی</w:t>
+            <w:tcW w:w="1385" w:type="dxa"/>
+            <w:shd w:val="clear" w:color="auto" w:fill="auto"/>
+            <w:tcMar>
+              <w:left w:w="108" w:type="dxa"/>
+            </w:tcMar>
+            <w:vAlign w:val="center"/>
+          </w:tcPr>
+          <w:p>
+            <w:pPr>
+              <w:spacing w:after="0" w:line="240" w:lineRule="auto"/>
+              <w:jc w:val="center"/>
+              <w:rPr>
+                <w:lang w:bidi="fa-IR"/>
+              </w:rPr>
+            </w:pPr>
+            <w:r>
+              <w:rPr>
+                <w:rFonts w:ascii="Calibri" w:hAnsi="Calibri" w:cs="Calibri"/>
+                <w:color w:val="000000"/>
+                <w:sz w:val="24"/>
+                <w:szCs w:val="24"/>
+              </w:rPr>
+              <w:t>make bank transaction</w:t>
             </w:r>
           </w:p>
         </w:tc>
@@ -1140,27 +1175,29 @@
         </w:trPr>
         <w:tc>
           <w:tcPr>
-            <w:tcW w:w="1384" w:type="dxa"/>
-            <w:shd w:val="clear" w:color="auto" w:fill="auto"/>
-            <w:tcMar>
-              <w:left w:w="108" w:type="dxa"/>
-            </w:tcMar>
-            <w:vAlign w:val="center"/>
-          </w:tcPr>
-          <w:p>
-            <w:pPr>
-              <w:spacing w:after="0" w:line="240" w:lineRule="auto"/>
-              <w:jc w:val="center"/>
-              <w:rPr>
-                <w:lang w:bidi="fa-IR"/>
-              </w:rPr>
-            </w:pPr>
-            <w:r>
-              <w:rPr>
-                <w:rtl/>
-                <w:lang w:bidi="fa-IR"/>
-              </w:rPr>
-              <w:t>انتقال اعتبار</w:t>
+            <w:tcW w:w="1385" w:type="dxa"/>
+            <w:shd w:val="clear" w:color="auto" w:fill="auto"/>
+            <w:tcMar>
+              <w:left w:w="108" w:type="dxa"/>
+            </w:tcMar>
+            <w:vAlign w:val="center"/>
+          </w:tcPr>
+          <w:p>
+            <w:pPr>
+              <w:spacing w:after="0" w:line="240" w:lineRule="auto"/>
+              <w:jc w:val="center"/>
+              <w:rPr>
+                <w:lang w:bidi="fa-IR"/>
+              </w:rPr>
+            </w:pPr>
+            <w:r>
+              <w:rPr>
+                <w:rFonts w:ascii="Calibri" w:hAnsi="Calibri" w:cs="Calibri"/>
+                <w:color w:val="000000"/>
+                <w:sz w:val="24"/>
+                <w:szCs w:val="24"/>
+              </w:rPr>
+              <w:t>transfer credit</w:t>
             </w:r>
           </w:p>
         </w:tc>
@@ -1318,27 +1355,29 @@
         </w:trPr>
         <w:tc>
           <w:tcPr>
-            <w:tcW w:w="1384" w:type="dxa"/>
-            <w:shd w:val="clear" w:color="auto" w:fill="auto"/>
-            <w:tcMar>
-              <w:left w:w="108" w:type="dxa"/>
-            </w:tcMar>
-            <w:vAlign w:val="center"/>
-          </w:tcPr>
-          <w:p>
-            <w:pPr>
-              <w:spacing w:after="0" w:line="240" w:lineRule="auto"/>
-              <w:jc w:val="center"/>
-              <w:rPr>
-                <w:lang w:bidi="fa-IR"/>
-              </w:rPr>
-            </w:pPr>
-            <w:r>
-              <w:rPr>
-                <w:rtl/>
-                <w:lang w:bidi="fa-IR"/>
-              </w:rPr>
-              <w:t>مشاهده گزارش عملکرد</w:t>
+            <w:tcW w:w="1385" w:type="dxa"/>
+            <w:shd w:val="clear" w:color="auto" w:fill="auto"/>
+            <w:tcMar>
+              <w:left w:w="108" w:type="dxa"/>
+            </w:tcMar>
+            <w:vAlign w:val="center"/>
+          </w:tcPr>
+          <w:p>
+            <w:pPr>
+              <w:spacing w:after="0" w:line="240" w:lineRule="auto"/>
+              <w:jc w:val="center"/>
+              <w:rPr>
+                <w:lang w:bidi="fa-IR"/>
+              </w:rPr>
+            </w:pPr>
+            <w:r>
+              <w:rPr>
+                <w:rFonts w:ascii="Calibri" w:hAnsi="Calibri" w:cs="Calibri"/>
+                <w:color w:val="000000"/>
+                <w:sz w:val="24"/>
+                <w:szCs w:val="24"/>
+              </w:rPr>
+              <w:t>get activity report</w:t>
             </w:r>
           </w:p>
         </w:tc>
@@ -1493,27 +1532,29 @@
         </w:trPr>
         <w:tc>
           <w:tcPr>
-            <w:tcW w:w="1384" w:type="dxa"/>
-            <w:shd w:val="clear" w:color="auto" w:fill="auto"/>
-            <w:tcMar>
-              <w:left w:w="108" w:type="dxa"/>
-            </w:tcMar>
-            <w:vAlign w:val="center"/>
-          </w:tcPr>
-          <w:p>
-            <w:pPr>
-              <w:spacing w:after="0" w:line="240" w:lineRule="auto"/>
-              <w:jc w:val="center"/>
-              <w:rPr>
-                <w:lang w:bidi="fa-IR"/>
-              </w:rPr>
-            </w:pPr>
-            <w:r>
-              <w:rPr>
-                <w:rtl/>
-                <w:lang w:bidi="fa-IR"/>
-              </w:rPr>
-              <w:t>مشاهده برنامه غذایی</w:t>
+            <w:tcW w:w="1385" w:type="dxa"/>
+            <w:shd w:val="clear" w:color="auto" w:fill="auto"/>
+            <w:tcMar>
+              <w:left w:w="108" w:type="dxa"/>
+            </w:tcMar>
+            <w:vAlign w:val="center"/>
+          </w:tcPr>
+          <w:p>
+            <w:pPr>
+              <w:spacing w:after="0" w:line="240" w:lineRule="auto"/>
+              <w:jc w:val="center"/>
+              <w:rPr>
+                <w:lang w:bidi="fa-IR"/>
+              </w:rPr>
+            </w:pPr>
+            <w:r>
+              <w:rPr>
+                <w:rFonts w:ascii="Calibri" w:hAnsi="Calibri" w:cs="Calibri"/>
+                <w:color w:val="000000"/>
+                <w:sz w:val="24"/>
+                <w:szCs w:val="24"/>
+              </w:rPr>
+              <w:t>get food schedule</w:t>
             </w:r>
           </w:p>
         </w:tc>
@@ -1671,27 +1712,29 @@
         </w:trPr>
         <w:tc>
           <w:tcPr>
-            <w:tcW w:w="1384" w:type="dxa"/>
-            <w:shd w:val="clear" w:color="auto" w:fill="auto"/>
-            <w:tcMar>
-              <w:left w:w="108" w:type="dxa"/>
-            </w:tcMar>
-            <w:vAlign w:val="center"/>
-          </w:tcPr>
-          <w:p>
-            <w:pPr>
-              <w:spacing w:after="0" w:line="240" w:lineRule="auto"/>
-              <w:jc w:val="center"/>
-              <w:rPr>
-                <w:lang w:bidi="fa-IR"/>
-              </w:rPr>
-            </w:pPr>
-            <w:r>
-              <w:rPr>
-                <w:rtl/>
-                <w:lang w:bidi="fa-IR"/>
-              </w:rPr>
-              <w:t>ورود</w:t>
+            <w:tcW w:w="1385" w:type="dxa"/>
+            <w:shd w:val="clear" w:color="auto" w:fill="auto"/>
+            <w:tcMar>
+              <w:left w:w="108" w:type="dxa"/>
+            </w:tcMar>
+            <w:vAlign w:val="center"/>
+          </w:tcPr>
+          <w:p>
+            <w:pPr>
+              <w:spacing w:after="0" w:line="240" w:lineRule="auto"/>
+              <w:jc w:val="center"/>
+              <w:rPr>
+                <w:lang w:bidi="fa-IR"/>
+              </w:rPr>
+            </w:pPr>
+            <w:r>
+              <w:rPr>
+                <w:rFonts w:ascii="Calibri" w:hAnsi="Calibri" w:cs="Calibri"/>
+                <w:color w:val="000000"/>
+                <w:sz w:val="24"/>
+                <w:szCs w:val="24"/>
+              </w:rPr>
+              <w:t>login</w:t>
             </w:r>
           </w:p>
         </w:tc>
@@ -1846,30 +1889,30 @@
         </w:trPr>
         <w:tc>
           <w:tcPr>
-            <w:tcW w:w="1384" w:type="dxa"/>
-            <w:shd w:val="clear" w:color="auto" w:fill="auto"/>
-            <w:tcMar>
-              <w:left w:w="108" w:type="dxa"/>
-            </w:tcMar>
-            <w:vAlign w:val="center"/>
-          </w:tcPr>
-          <w:p>
-            <w:pPr>
-              <w:spacing w:after="0" w:line="240" w:lineRule="auto"/>
-              <w:jc w:val="center"/>
-              <w:rPr>
-                <w:rFonts w:hint="cs"/>
+            <w:tcW w:w="1385" w:type="dxa"/>
+            <w:shd w:val="clear" w:color="auto" w:fill="auto"/>
+            <w:tcMar>
+              <w:left w:w="108" w:type="dxa"/>
+            </w:tcMar>
+            <w:vAlign w:val="center"/>
+          </w:tcPr>
+          <w:p>
+            <w:pPr>
+              <w:spacing w:after="0" w:line="240" w:lineRule="auto"/>
+              <w:jc w:val="center"/>
+              <w:rPr>
                 <w:rtl/>
                 <w:lang w:bidi="fa-IR"/>
               </w:rPr>
             </w:pPr>
             <w:r>
               <w:rPr>
-                <w:rFonts w:hint="cs"/>
-                <w:rtl/>
-                <w:lang w:bidi="fa-IR"/>
-              </w:rPr>
-              <w:t>خروج</w:t>
+                <w:rFonts w:ascii="Calibri" w:hAnsi="Calibri" w:cs="Calibri"/>
+                <w:color w:val="000000"/>
+                <w:sz w:val="24"/>
+                <w:szCs w:val="24"/>
+              </w:rPr>
+              <w:t>logout</w:t>
             </w:r>
           </w:p>
         </w:tc>
@@ -2015,21 +2058,18 @@
               <w:spacing w:after="0" w:line="240" w:lineRule="auto"/>
               <w:jc w:val="center"/>
               <w:rPr>
+                <w:rtl/>
+                <w:lang w:bidi="fa-IR"/>
+              </w:rPr>
+            </w:pPr>
+            <w:r>
+              <w:rPr>
                 <w:rFonts w:hint="cs"/>
                 <w:rtl/>
                 <w:lang w:bidi="fa-IR"/>
               </w:rPr>
-            </w:pPr>
-            <w:r>
-              <w:rPr>
-                <w:rFonts w:hint="cs"/>
-                <w:rtl/>
-                <w:lang w:bidi="fa-IR"/>
-              </w:rPr>
               <w:t>زیاد</w:t>
             </w:r>
-            <w:bookmarkStart w:id="0" w:name="_GoBack"/>
-            <w:bookmarkEnd w:id="0"/>
           </w:p>
         </w:tc>
       </w:tr>
@@ -2039,28 +2079,30 @@
         </w:trPr>
         <w:tc>
           <w:tcPr>
-            <w:tcW w:w="1384" w:type="dxa"/>
-            <w:shd w:val="clear" w:color="auto" w:fill="auto"/>
-            <w:tcMar>
-              <w:left w:w="108" w:type="dxa"/>
-            </w:tcMar>
-            <w:vAlign w:val="center"/>
-          </w:tcPr>
-          <w:p>
-            <w:pPr>
-              <w:spacing w:after="0" w:line="240" w:lineRule="auto"/>
-              <w:jc w:val="center"/>
-              <w:rPr>
-                <w:lang w:bidi="fa-IR"/>
-              </w:rPr>
-            </w:pPr>
-            <w:r>
-              <w:rPr>
-                <w:rtl/>
-                <w:lang w:bidi="fa-IR"/>
+            <w:tcW w:w="1385" w:type="dxa"/>
+            <w:shd w:val="clear" w:color="auto" w:fill="auto"/>
+            <w:tcMar>
+              <w:left w:w="108" w:type="dxa"/>
+            </w:tcMar>
+            <w:vAlign w:val="center"/>
+          </w:tcPr>
+          <w:p>
+            <w:pPr>
+              <w:spacing w:after="0" w:line="240" w:lineRule="auto"/>
+              <w:jc w:val="center"/>
+              <w:rPr>
+                <w:lang w:bidi="fa-IR"/>
+              </w:rPr>
+            </w:pPr>
+            <w:r>
+              <w:rPr>
+                <w:rFonts w:ascii="Calibri" w:hAnsi="Calibri" w:cs="Calibri"/>
+                <w:color w:val="000000"/>
+                <w:sz w:val="24"/>
+                <w:szCs w:val="24"/>
               </w:rPr>
               <w:lastRenderedPageBreak/>
-              <w:t>مشاهده آمار غذایی</w:t>
+              <w:t>get food statistics</w:t>
             </w:r>
           </w:p>
         </w:tc>
@@ -2218,27 +2260,29 @@
         </w:trPr>
         <w:tc>
           <w:tcPr>
-            <w:tcW w:w="1384" w:type="dxa"/>
-            <w:shd w:val="clear" w:color="auto" w:fill="auto"/>
-            <w:tcMar>
-              <w:left w:w="108" w:type="dxa"/>
-            </w:tcMar>
-            <w:vAlign w:val="center"/>
-          </w:tcPr>
-          <w:p>
-            <w:pPr>
-              <w:spacing w:after="0" w:line="240" w:lineRule="auto"/>
-              <w:jc w:val="center"/>
-              <w:rPr>
-                <w:lang w:bidi="fa-IR"/>
-              </w:rPr>
-            </w:pPr>
-            <w:r>
-              <w:rPr>
-                <w:rtl/>
-                <w:lang w:bidi="fa-IR"/>
-              </w:rPr>
-              <w:t>جستجو در آمار غذایی</w:t>
+            <w:tcW w:w="1385" w:type="dxa"/>
+            <w:shd w:val="clear" w:color="auto" w:fill="auto"/>
+            <w:tcMar>
+              <w:left w:w="108" w:type="dxa"/>
+            </w:tcMar>
+            <w:vAlign w:val="center"/>
+          </w:tcPr>
+          <w:p>
+            <w:pPr>
+              <w:spacing w:after="0" w:line="240" w:lineRule="auto"/>
+              <w:jc w:val="center"/>
+              <w:rPr>
+                <w:lang w:bidi="fa-IR"/>
+              </w:rPr>
+            </w:pPr>
+            <w:r>
+              <w:rPr>
+                <w:rFonts w:ascii="Calibri" w:hAnsi="Calibri" w:cs="Calibri"/>
+                <w:color w:val="000000"/>
+                <w:sz w:val="24"/>
+                <w:szCs w:val="24"/>
+              </w:rPr>
+              <w:t>food statistics search</w:t>
             </w:r>
           </w:p>
         </w:tc>
@@ -2396,27 +2440,29 @@
         </w:trPr>
         <w:tc>
           <w:tcPr>
-            <w:tcW w:w="1384" w:type="dxa"/>
-            <w:shd w:val="clear" w:color="auto" w:fill="auto"/>
-            <w:tcMar>
-              <w:left w:w="108" w:type="dxa"/>
-            </w:tcMar>
-            <w:vAlign w:val="center"/>
-          </w:tcPr>
-          <w:p>
-            <w:pPr>
-              <w:spacing w:after="0" w:line="240" w:lineRule="auto"/>
-              <w:jc w:val="center"/>
-              <w:rPr>
-                <w:lang w:bidi="fa-IR"/>
-              </w:rPr>
-            </w:pPr>
-            <w:r>
-              <w:rPr>
-                <w:rtl/>
-                <w:lang w:bidi="fa-IR"/>
-              </w:rPr>
-              <w:t>تعیین برنامه غذایی</w:t>
+            <w:tcW w:w="1385" w:type="dxa"/>
+            <w:shd w:val="clear" w:color="auto" w:fill="auto"/>
+            <w:tcMar>
+              <w:left w:w="108" w:type="dxa"/>
+            </w:tcMar>
+            <w:vAlign w:val="center"/>
+          </w:tcPr>
+          <w:p>
+            <w:pPr>
+              <w:spacing w:after="0" w:line="240" w:lineRule="auto"/>
+              <w:jc w:val="center"/>
+              <w:rPr>
+                <w:lang w:bidi="fa-IR"/>
+              </w:rPr>
+            </w:pPr>
+            <w:r>
+              <w:rPr>
+                <w:rFonts w:ascii="Calibri" w:hAnsi="Calibri" w:cs="Calibri"/>
+                <w:color w:val="000000"/>
+                <w:sz w:val="24"/>
+                <w:szCs w:val="24"/>
+              </w:rPr>
+              <w:t>determine food plan</w:t>
             </w:r>
           </w:p>
         </w:tc>
@@ -2571,27 +2617,29 @@
         </w:trPr>
         <w:tc>
           <w:tcPr>
-            <w:tcW w:w="1384" w:type="dxa"/>
-            <w:shd w:val="clear" w:color="auto" w:fill="auto"/>
-            <w:tcMar>
-              <w:left w:w="108" w:type="dxa"/>
-            </w:tcMar>
-            <w:vAlign w:val="center"/>
-          </w:tcPr>
-          <w:p>
-            <w:pPr>
-              <w:spacing w:after="0" w:line="240" w:lineRule="auto"/>
-              <w:jc w:val="center"/>
-              <w:rPr>
-                <w:lang w:bidi="fa-IR"/>
-              </w:rPr>
-            </w:pPr>
-            <w:r>
-              <w:rPr>
-                <w:rtl/>
-                <w:lang w:bidi="fa-IR"/>
-              </w:rPr>
-              <w:t>تعیین قیمت</w:t>
+            <w:tcW w:w="1385" w:type="dxa"/>
+            <w:shd w:val="clear" w:color="auto" w:fill="auto"/>
+            <w:tcMar>
+              <w:left w:w="108" w:type="dxa"/>
+            </w:tcMar>
+            <w:vAlign w:val="center"/>
+          </w:tcPr>
+          <w:p>
+            <w:pPr>
+              <w:spacing w:after="0" w:line="240" w:lineRule="auto"/>
+              <w:jc w:val="center"/>
+              <w:rPr>
+                <w:lang w:bidi="fa-IR"/>
+              </w:rPr>
+            </w:pPr>
+            <w:r>
+              <w:rPr>
+                <w:rFonts w:ascii="Calibri" w:hAnsi="Calibri" w:cs="Calibri"/>
+                <w:color w:val="000000"/>
+                <w:sz w:val="24"/>
+                <w:szCs w:val="24"/>
+              </w:rPr>
+              <w:t>determine food</w:t>
             </w:r>
           </w:p>
         </w:tc>
@@ -2746,27 +2794,29 @@
         </w:trPr>
         <w:tc>
           <w:tcPr>
-            <w:tcW w:w="1384" w:type="dxa"/>
-            <w:shd w:val="clear" w:color="auto" w:fill="auto"/>
-            <w:tcMar>
-              <w:left w:w="108" w:type="dxa"/>
-            </w:tcMar>
-            <w:vAlign w:val="center"/>
-          </w:tcPr>
-          <w:p>
-            <w:pPr>
-              <w:spacing w:after="0" w:line="240" w:lineRule="auto"/>
-              <w:jc w:val="center"/>
-              <w:rPr>
-                <w:lang w:bidi="fa-IR"/>
-              </w:rPr>
-            </w:pPr>
-            <w:r>
-              <w:rPr>
-                <w:rtl/>
-                <w:lang w:bidi="fa-IR"/>
-              </w:rPr>
-              <w:t>ثبت نام کاربران</w:t>
+            <w:tcW w:w="1385" w:type="dxa"/>
+            <w:shd w:val="clear" w:color="auto" w:fill="auto"/>
+            <w:tcMar>
+              <w:left w:w="108" w:type="dxa"/>
+            </w:tcMar>
+            <w:vAlign w:val="center"/>
+          </w:tcPr>
+          <w:p>
+            <w:pPr>
+              <w:spacing w:after="0" w:line="240" w:lineRule="auto"/>
+              <w:jc w:val="center"/>
+              <w:rPr>
+                <w:lang w:bidi="fa-IR"/>
+              </w:rPr>
+            </w:pPr>
+            <w:r>
+              <w:rPr>
+                <w:rFonts w:ascii="Calibri" w:hAnsi="Calibri" w:cs="Calibri"/>
+                <w:color w:val="000000"/>
+                <w:sz w:val="24"/>
+                <w:szCs w:val="24"/>
+              </w:rPr>
+              <w:t>register users</w:t>
             </w:r>
           </w:p>
         </w:tc>
@@ -2924,7 +2974,7 @@
         </w:trPr>
         <w:tc>
           <w:tcPr>
-            <w:tcW w:w="1384" w:type="dxa"/>
+            <w:tcW w:w="1385" w:type="dxa"/>
             <w:shd w:val="clear" w:color="auto" w:fill="auto"/>
             <w:tcMar>
               <w:left w:w="108" w:type="dxa"/>
@@ -2942,11 +2992,12 @@
             </w:pPr>
             <w:r>
               <w:rPr>
-                <w:rFonts w:hint="cs"/>
-                <w:rtl/>
-                <w:lang w:bidi="fa-IR"/>
-              </w:rPr>
-              <w:t>تائید قیمت</w:t>
+                <w:rFonts w:ascii="Calibri" w:hAnsi="Calibri" w:cs="Calibri"/>
+                <w:color w:val="000000"/>
+                <w:sz w:val="24"/>
+                <w:szCs w:val="24"/>
+              </w:rPr>
+              <w:t>approve food price</w:t>
             </w:r>
           </w:p>
         </w:tc>
@@ -3092,6 +3143,199 @@
               <w:spacing w:after="0" w:line="240" w:lineRule="auto"/>
               <w:jc w:val="center"/>
               <w:rPr>
+                <w:rtl/>
+                <w:lang w:bidi="fa-IR"/>
+              </w:rPr>
+            </w:pPr>
+            <w:r>
+              <w:rPr>
+                <w:rFonts w:hint="cs"/>
+                <w:rtl/>
+                <w:lang w:bidi="fa-IR"/>
+              </w:rPr>
+              <w:t>متوسط</w:t>
+            </w:r>
+          </w:p>
+        </w:tc>
+      </w:tr>
+      <w:tr>
+        <w:trPr>
+          <w:trHeight w:val="448"/>
+        </w:trPr>
+        <w:tc>
+          <w:tcPr>
+            <w:tcW w:w="1385" w:type="dxa"/>
+            <w:shd w:val="clear" w:color="auto" w:fill="auto"/>
+            <w:tcMar>
+              <w:left w:w="108" w:type="dxa"/>
+            </w:tcMar>
+            <w:vAlign w:val="center"/>
+          </w:tcPr>
+          <w:p>
+            <w:pPr>
+              <w:spacing w:after="0" w:line="240" w:lineRule="auto"/>
+              <w:jc w:val="center"/>
+              <w:rPr>
+                <w:rFonts w:ascii="Calibri" w:hAnsi="Calibri" w:cs="Calibri"/>
+                <w:color w:val="000000"/>
+                <w:sz w:val="24"/>
+                <w:szCs w:val="24"/>
+              </w:rPr>
+            </w:pPr>
+            <w:r>
+              <w:rPr>
+                <w:rFonts w:ascii="Calibri" w:hAnsi="Calibri" w:cs="Calibri"/>
+                <w:color w:val="000000"/>
+                <w:sz w:val="24"/>
+                <w:szCs w:val="24"/>
+              </w:rPr>
+              <w:t>logout expired users</w:t>
+            </w:r>
+          </w:p>
+        </w:tc>
+        <w:tc>
+          <w:tcPr>
+            <w:tcW w:w="1335" w:type="dxa"/>
+            <w:shd w:val="clear" w:color="auto" w:fill="auto"/>
+            <w:tcMar>
+              <w:left w:w="108" w:type="dxa"/>
+            </w:tcMar>
+            <w:vAlign w:val="center"/>
+          </w:tcPr>
+          <w:p>
+            <w:pPr>
+              <w:spacing w:after="0" w:line="240" w:lineRule="auto"/>
+              <w:jc w:val="center"/>
+              <w:rPr>
+                <w:lang w:bidi="fa-IR"/>
+              </w:rPr>
+            </w:pPr>
+            <w:r>
+              <w:rPr>
+                <w:lang w:bidi="fa-IR"/>
+              </w:rPr>
+              <w:t>2</w:t>
+            </w:r>
+          </w:p>
+        </w:tc>
+        <w:tc>
+          <w:tcPr>
+            <w:tcW w:w="1335" w:type="dxa"/>
+            <w:shd w:val="clear" w:color="auto" w:fill="auto"/>
+            <w:tcMar>
+              <w:left w:w="108" w:type="dxa"/>
+            </w:tcMar>
+            <w:vAlign w:val="center"/>
+          </w:tcPr>
+          <w:p>
+            <w:pPr>
+              <w:spacing w:after="0" w:line="240" w:lineRule="auto"/>
+              <w:jc w:val="center"/>
+              <w:rPr>
+                <w:lang w:bidi="fa-IR"/>
+              </w:rPr>
+            </w:pPr>
+            <w:r>
+              <w:rPr>
+                <w:lang w:bidi="fa-IR"/>
+              </w:rPr>
+              <w:t>3</w:t>
+            </w:r>
+          </w:p>
+        </w:tc>
+        <w:tc>
+          <w:tcPr>
+            <w:tcW w:w="1335" w:type="dxa"/>
+            <w:tcBorders>
+              <w:right w:val="nil"/>
+            </w:tcBorders>
+            <w:shd w:val="clear" w:color="auto" w:fill="auto"/>
+            <w:tcMar>
+              <w:left w:w="108" w:type="dxa"/>
+            </w:tcMar>
+            <w:vAlign w:val="center"/>
+          </w:tcPr>
+          <w:p>
+            <w:pPr>
+              <w:spacing w:after="0" w:line="240" w:lineRule="auto"/>
+              <w:jc w:val="center"/>
+              <w:rPr>
+                <w:lang w:bidi="fa-IR"/>
+              </w:rPr>
+            </w:pPr>
+            <w:r>
+              <w:rPr>
+                <w:lang w:bidi="fa-IR"/>
+              </w:rPr>
+              <w:t>2</w:t>
+            </w:r>
+          </w:p>
+        </w:tc>
+        <w:tc>
+          <w:tcPr>
+            <w:tcW w:w="1334" w:type="dxa"/>
+            <w:shd w:val="clear" w:color="auto" w:fill="auto"/>
+            <w:tcMar>
+              <w:left w:w="108" w:type="dxa"/>
+            </w:tcMar>
+            <w:vAlign w:val="center"/>
+          </w:tcPr>
+          <w:p>
+            <w:pPr>
+              <w:spacing w:after="0" w:line="240" w:lineRule="auto"/>
+              <w:jc w:val="center"/>
+              <w:rPr>
+                <w:rFonts w:cs="Times New Roman"/>
+              </w:rPr>
+            </w:pPr>
+            <w:r>
+              <w:rPr>
+                <w:rFonts w:cs="Times New Roman"/>
+              </w:rPr>
+              <w:t>1</w:t>
+            </w:r>
+          </w:p>
+        </w:tc>
+        <w:tc>
+          <w:tcPr>
+            <w:tcW w:w="1360" w:type="dxa"/>
+            <w:shd w:val="clear" w:color="auto" w:fill="auto"/>
+            <w:tcMar>
+              <w:left w:w="108" w:type="dxa"/>
+            </w:tcMar>
+            <w:vAlign w:val="center"/>
+          </w:tcPr>
+          <w:p>
+            <w:pPr>
+              <w:spacing w:after="0" w:line="240" w:lineRule="auto"/>
+              <w:jc w:val="center"/>
+              <w:rPr>
+                <w:lang w:bidi="fa-IR"/>
+              </w:rPr>
+            </w:pPr>
+            <w:r>
+              <w:rPr>
+                <w:lang w:bidi="fa-IR"/>
+              </w:rPr>
+              <w:t>8</w:t>
+            </w:r>
+          </w:p>
+        </w:tc>
+        <w:tc>
+          <w:tcPr>
+            <w:tcW w:w="1266" w:type="dxa"/>
+            <w:shd w:val="clear" w:color="auto" w:fill="auto"/>
+            <w:tcMar>
+              <w:left w:w="108" w:type="dxa"/>
+            </w:tcMar>
+            <w:vAlign w:val="center"/>
+          </w:tcPr>
+          <w:p>
+            <w:pPr>
+              <w:spacing w:after="0" w:line="240" w:lineRule="auto"/>
+              <w:jc w:val="center"/>
+              <w:rPr>
+                <w:rFonts w:hint="cs"/>
                 <w:rtl/>
                 <w:lang w:bidi="fa-IR"/>
               </w:rPr>
@@ -3114,6 +3358,8 @@
           <w:lang w:bidi="fa-IR"/>
         </w:rPr>
       </w:pPr>
+      <w:bookmarkStart w:id="0" w:name="_GoBack"/>
+      <w:bookmarkEnd w:id="0"/>
     </w:p>
     <w:p>
       <w:pPr>
@@ -3146,7 +3392,7 @@
     </w:rPrDefault>
     <w:pPrDefault/>
   </w:docDefaults>
-  <w:latentStyles w:defLockedState="0" w:defUIPriority="99" w:defSemiHidden="0" w:defUnhideWhenUsed="0" w:defQFormat="0" w:count="374">
+  <w:latentStyles w:defLockedState="0" w:defUIPriority="99" w:defSemiHidden="0" w:defUnhideWhenUsed="0" w:defQFormat="0" w:count="371">
     <w:lsdException w:name="Normal" w:uiPriority="0" w:qFormat="1"/>
     <w:lsdException w:name="heading 1" w:uiPriority="9" w:qFormat="1"/>
     <w:lsdException w:name="heading 2" w:semiHidden="1" w:uiPriority="9" w:unhideWhenUsed="1" w:qFormat="1"/>
@@ -3518,9 +3764,6 @@
     <w:lsdException w:name="List Table 5 Dark Accent 6" w:uiPriority="50"/>
     <w:lsdException w:name="List Table 6 Colorful Accent 6" w:uiPriority="51"/>
     <w:lsdException w:name="List Table 7 Colorful Accent 6" w:uiPriority="52"/>
-    <w:lsdException w:name="Mention" w:semiHidden="1" w:unhideWhenUsed="1"/>
-    <w:lsdException w:name="Smart Hyperlink" w:semiHidden="1" w:unhideWhenUsed="1"/>
-    <w:lsdException w:name="Hashtag" w:semiHidden="1" w:unhideWhenUsed="1"/>
   </w:latentStyles>
   <w:style w:type="paragraph" w:default="1" w:styleId="Normal">
     <w:name w:val="Normal"/>

</xml_diff>